<commit_message>
ML and AAI files added
</commit_message>
<xml_diff>
--- a/MscIT/Semester 3/Machine_Learning/MLDoccuments/ML_Practical_2_worksheet.docx
+++ b/MscIT/Semester 3/Machine_Learning/MLDoccuments/ML_Practical_2_worksheet.docx
@@ -290,7 +290,7 @@
       </w:tr>
       <w:tr>
         <w:trPr>
-          <w:trHeight w:val="187"/>
+          <w:trHeight w:val="573"/>
         </w:trPr>
         <w:tc>
           <w:tcPr>
@@ -413,7 +413,7 @@
       </w:tr>
       <w:tr>
         <w:trPr>
-          <w:trHeight w:val="187"/>
+          <w:trHeight w:val="564"/>
         </w:trPr>
         <w:tc>
           <w:tcPr>
@@ -563,7 +563,7 @@
       </w:tr>
       <w:tr>
         <w:trPr>
-          <w:trHeight w:val="187"/>
+          <w:trHeight w:val="539"/>
         </w:trPr>
         <w:tc>
           <w:tcPr>
@@ -700,7 +700,7 @@
       </w:tr>
       <w:tr>
         <w:trPr>
-          <w:trHeight w:val="187"/>
+          <w:trHeight w:val="286"/>
         </w:trPr>
         <w:tc>
           <w:tcPr>
@@ -848,52 +848,7 @@
               <w:adjustRightInd w:val="0"/>
               <w:spacing w:after="0" w:line="240" w:lineRule="auto"/>
               <w:rPr>
-                <w:rFonts w:ascii="Segoe UI" w:hAnsi="Segoe UI" w:cs="Segoe UI"/>
-                <w:b/>
-                <w:bCs/>
-                <w:color w:val="000000"/>
-                <w:sz w:val="24"/>
-                <w:szCs w:val="24"/>
-              </w:rPr>
-            </w:pPr>
-            <w:r>
-              <w:rPr>
-                <w:rFonts w:ascii="Segoe UI" w:hAnsi="Segoe UI" w:cs="Segoe UI"/>
-                <w:b/>
-                <w:bCs/>
-                <w:color w:val="000000"/>
-                <w:sz w:val="24"/>
-                <w:szCs w:val="24"/>
-              </w:rPr>
-              <w:t xml:space="preserve">AIM: </w:t>
-            </w:r>
-            <w:r>
-              <w:rPr>
-                <w:rFonts w:ascii="Segoe UI" w:hAnsi="Segoe UI" w:cs="Segoe UI"/>
-                <w:b/>
-                <w:bCs/>
-                <w:color w:val="000000"/>
-                <w:sz w:val="24"/>
-                <w:szCs w:val="24"/>
-              </w:rPr>
-              <w:t>Implement and demonstrate the find-s algorithm for finding the most specific</w:t>
-            </w:r>
-            <w:r>
-              <w:rPr>
-                <w:rFonts w:ascii="Segoe UI" w:hAnsi="Segoe UI" w:cs="Segoe UI"/>
-                <w:b/>
-                <w:bCs/>
-                <w:color w:val="000000"/>
-                <w:sz w:val="24"/>
-                <w:szCs w:val="24"/>
-              </w:rPr>
-              <w:t>.</w:t>
-            </w:r>
-          </w:p>
-          <w:p>
-            <w:pPr>
-              <w:pStyle w:val="NormalWeb"/>
-              <w:rPr>
+                <w:rFonts w:asciiTheme="majorBidi" w:hAnsiTheme="majorBidi" w:cstheme="majorBidi"/>
                 <w:b/>
                 <w:bCs/>
                 <w:color w:val="000000"/>
@@ -903,19 +858,42 @@
             </w:pPr>
             <w:r>
               <w:rPr>
+                <w:rFonts w:asciiTheme="majorBidi" w:hAnsiTheme="majorBidi" w:cstheme="majorBidi"/>
+                <w:b/>
+                <w:bCs/>
+                <w:color w:val="000000"/>
+                <w:sz w:val="24"/>
+                <w:szCs w:val="24"/>
+              </w:rPr>
+              <w:t>AIM: Implement and demonstrate the find-s algorithm for finding the most specific.</w:t>
+            </w:r>
+          </w:p>
+          <w:p>
+            <w:pPr>
+              <w:pStyle w:val="ListParagraph"/>
+              <w:autoSpaceDE w:val="0"/>
+              <w:autoSpaceDN w:val="0"/>
+              <w:adjustRightInd w:val="0"/>
+              <w:spacing w:after="0" w:line="240" w:lineRule="auto"/>
+              <w:rPr>
+                <w:rFonts w:asciiTheme="majorBidi" w:hAnsiTheme="majorBidi" w:cstheme="majorBidi"/>
                 <w:b/>
                 <w:bCs/>
                 <w:color w:val="000000"/>
                 <w:sz w:val="27"/>
                 <w:szCs w:val="27"/>
               </w:rPr>
-              <w:t>DESCRIPTION:</w:t>
-            </w:r>
-          </w:p>
-          <w:p>
-            <w:pPr>
-              <w:pStyle w:val="NormalWeb"/>
-              <w:rPr>
+            </w:pPr>
+          </w:p>
+          <w:p>
+            <w:pPr>
+              <w:pStyle w:val="ListParagraph"/>
+              <w:autoSpaceDE w:val="0"/>
+              <w:autoSpaceDN w:val="0"/>
+              <w:adjustRightInd w:val="0"/>
+              <w:spacing w:after="0" w:line="240" w:lineRule="auto"/>
+              <w:rPr>
+                <w:rFonts w:asciiTheme="majorBidi" w:hAnsiTheme="majorBidi" w:cstheme="majorBidi"/>
                 <w:b/>
                 <w:bCs/>
                 <w:color w:val="000000"/>
@@ -925,6 +903,35 @@
             </w:pPr>
             <w:r>
               <w:rPr>
+                <w:rFonts w:asciiTheme="majorBidi" w:hAnsiTheme="majorBidi" w:cstheme="majorBidi"/>
+                <w:b/>
+                <w:bCs/>
+                <w:color w:val="000000"/>
+                <w:sz w:val="27"/>
+                <w:szCs w:val="27"/>
+              </w:rPr>
+              <w:t>DESCRIPTION:</w:t>
+            </w:r>
+          </w:p>
+          <w:p>
+            <w:pPr>
+              <w:pStyle w:val="ListParagraph"/>
+              <w:autoSpaceDE w:val="0"/>
+              <w:autoSpaceDN w:val="0"/>
+              <w:adjustRightInd w:val="0"/>
+              <w:spacing w:after="0" w:line="240" w:lineRule="auto"/>
+              <w:rPr>
+                <w:rFonts w:asciiTheme="majorBidi" w:hAnsiTheme="majorBidi" w:cstheme="majorBidi"/>
+                <w:b/>
+                <w:bCs/>
+                <w:color w:val="000000"/>
+                <w:sz w:val="27"/>
+                <w:szCs w:val="27"/>
+              </w:rPr>
+            </w:pPr>
+            <w:r>
+              <w:rPr>
+                <w:rFonts w:asciiTheme="majorBidi" w:hAnsiTheme="majorBidi" w:cstheme="majorBidi"/>
                 <w:b/>
                 <w:bCs/>
                 <w:color w:val="000000" w:themeColor="text1"/>
@@ -982,11 +989,11 @@
               </w:drawing>
             </w:r>
           </w:p>
-          <w:p/>
           <w:p>
             <w:pPr>
               <w:pStyle w:val="NormalWeb"/>
               <w:rPr>
+                <w:rFonts w:asciiTheme="majorBidi" w:hAnsiTheme="majorBidi" w:cstheme="majorBidi"/>
                 <w:b/>
                 <w:bCs/>
                 <w:color w:val="000000"/>
@@ -996,6 +1003,7 @@
             </w:pPr>
             <w:r>
               <w:rPr>
+                <w:rFonts w:asciiTheme="majorBidi" w:hAnsiTheme="majorBidi" w:cstheme="majorBidi"/>
                 <w:b/>
                 <w:bCs/>
                 <w:color w:val="000000"/>
@@ -1006,7 +1014,7 @@
             </w:r>
             <w:r>
               <w:rPr>
-                <w:rFonts w:asciiTheme="minorHAnsi" w:eastAsiaTheme="minorEastAsia" w:hAnsiTheme="minorHAnsi" w:cstheme="minorBidi"/>
+                <w:rFonts w:asciiTheme="majorBidi" w:eastAsiaTheme="minorEastAsia" w:hAnsiTheme="majorBidi" w:cstheme="majorBidi"/>
                 <w:sz w:val="22"/>
                 <w:szCs w:val="22"/>
               </w:rPr>
@@ -1014,190 +1022,156 @@
             </w:r>
             <w:r>
               <w:rPr>
+                <w:rFonts w:asciiTheme="majorBidi" w:hAnsiTheme="majorBidi" w:cstheme="majorBidi"/>
                 <w:b/>
                 <w:bCs/>
                 <w:color w:val="000000"/>
                 <w:sz w:val="27"/>
                 <w:szCs w:val="27"/>
               </w:rPr>
-              <w:t>Write</w:t>
-            </w:r>
-            <w:r>
-              <w:rPr>
+              <w:t>Write the right hypothesis/function from historical data</w:t>
+            </w:r>
+          </w:p>
+          <w:p>
+            <w:pPr>
+              <w:autoSpaceDE w:val="0"/>
+              <w:autoSpaceDN w:val="0"/>
+              <w:adjustRightInd w:val="0"/>
+              <w:rPr>
+                <w:rFonts w:asciiTheme="majorBidi" w:hAnsiTheme="majorBidi" w:cstheme="majorBidi"/>
+                <w:color w:val="000000"/>
+                <w:sz w:val="24"/>
+                <w:szCs w:val="24"/>
+              </w:rPr>
+            </w:pPr>
+            <w:r>
+              <w:rPr>
+                <w:rFonts w:asciiTheme="majorBidi" w:hAnsiTheme="majorBidi" w:cstheme="majorBidi"/>
+                <w:color w:val="000000" w:themeColor="text1"/>
+                <w:sz w:val="24"/>
+                <w:szCs w:val="24"/>
+              </w:rPr>
+              <w:t xml:space="preserve">One of the often-used statistical concepts in machine learning is the </w:t>
+            </w:r>
+            <w:proofErr w:type="spellStart"/>
+            <w:r>
+              <w:rPr>
+                <w:rFonts w:asciiTheme="majorBidi" w:hAnsiTheme="majorBidi" w:cstheme="majorBidi"/>
+                <w:color w:val="000000" w:themeColor="text1"/>
+                <w:sz w:val="24"/>
+                <w:szCs w:val="24"/>
+              </w:rPr>
+              <w:t>hypothesis.It</w:t>
+            </w:r>
+            <w:proofErr w:type="spellEnd"/>
+            <w:r>
+              <w:rPr>
+                <w:rFonts w:asciiTheme="majorBidi" w:hAnsiTheme="majorBidi" w:cstheme="majorBidi"/>
+                <w:color w:val="000000" w:themeColor="text1"/>
+                <w:sz w:val="24"/>
+                <w:szCs w:val="24"/>
+              </w:rPr>
+              <w:t xml:space="preserve"> is notably employed in supervised machine learning, where an ML model uses a dataset to train a function that most effectively translates input to related outputs.</w:t>
+            </w:r>
+          </w:p>
+          <w:p>
+            <w:pPr>
+              <w:autoSpaceDE w:val="0"/>
+              <w:autoSpaceDN w:val="0"/>
+              <w:adjustRightInd w:val="0"/>
+              <w:rPr>
+                <w:rFonts w:asciiTheme="majorBidi" w:hAnsiTheme="majorBidi" w:cstheme="majorBidi"/>
+                <w:color w:val="000000"/>
+                <w:sz w:val="24"/>
+                <w:szCs w:val="24"/>
+              </w:rPr>
+            </w:pPr>
+            <w:r>
+              <w:rPr>
+                <w:rFonts w:asciiTheme="majorBidi" w:hAnsiTheme="majorBidi" w:cstheme="majorBidi"/>
+                <w:color w:val="000000" w:themeColor="text1"/>
+                <w:sz w:val="24"/>
+                <w:szCs w:val="24"/>
+              </w:rPr>
+              <w:t xml:space="preserve">In this code person enjoys sport if weather is sunny, </w:t>
+            </w:r>
+            <w:proofErr w:type="spellStart"/>
+            <w:r>
+              <w:rPr>
+                <w:rFonts w:asciiTheme="majorBidi" w:hAnsiTheme="majorBidi" w:cstheme="majorBidi"/>
+                <w:color w:val="000000" w:themeColor="text1"/>
+                <w:sz w:val="24"/>
+                <w:szCs w:val="24"/>
+              </w:rPr>
+              <w:t>airtemp</w:t>
+            </w:r>
+            <w:proofErr w:type="spellEnd"/>
+            <w:r>
+              <w:rPr>
+                <w:rFonts w:asciiTheme="majorBidi" w:hAnsiTheme="majorBidi" w:cstheme="majorBidi"/>
+                <w:color w:val="000000" w:themeColor="text1"/>
+                <w:sz w:val="24"/>
+                <w:szCs w:val="24"/>
+              </w:rPr>
+              <w:t xml:space="preserve"> is warm, wind is strong</w:t>
+            </w:r>
+          </w:p>
+          <w:p>
+            <w:pPr>
+              <w:rPr>
+                <w:rFonts w:asciiTheme="majorBidi" w:hAnsiTheme="majorBidi" w:cstheme="majorBidi"/>
+                <w:b/>
+                <w:bCs/>
+                <w:color w:val="000000" w:themeColor="text1"/>
+                <w:sz w:val="24"/>
+                <w:szCs w:val="24"/>
+              </w:rPr>
+            </w:pPr>
+          </w:p>
+          <w:p>
+            <w:pPr>
+              <w:autoSpaceDE w:val="0"/>
+              <w:autoSpaceDN w:val="0"/>
+              <w:adjustRightInd w:val="0"/>
+              <w:rPr>
+                <w:rFonts w:asciiTheme="majorBidi" w:hAnsiTheme="majorBidi" w:cstheme="majorBidi"/>
                 <w:b/>
                 <w:bCs/>
                 <w:color w:val="000000"/>
-                <w:sz w:val="27"/>
-                <w:szCs w:val="27"/>
-              </w:rPr>
-              <w:t xml:space="preserve"> the right hypothesis/function from historical data</w:t>
-            </w:r>
-          </w:p>
-          <w:p>
-            <w:pPr>
-              <w:autoSpaceDE w:val="0"/>
-              <w:autoSpaceDN w:val="0"/>
-              <w:adjustRightInd w:val="0"/>
-              <w:rPr>
-                <w:rFonts w:ascii="Segoe UI" w:hAnsi="Segoe UI" w:cs="Segoe UI"/>
-                <w:b/>
-                <w:bCs/>
-                <w:color w:val="000000"/>
-                <w:sz w:val="24"/>
-                <w:szCs w:val="24"/>
-              </w:rPr>
-            </w:pPr>
-          </w:p>
-          <w:p>
-            <w:pPr>
-              <w:autoSpaceDE w:val="0"/>
-              <w:autoSpaceDN w:val="0"/>
-              <w:adjustRightInd w:val="0"/>
-              <w:rPr>
-                <w:rFonts w:ascii="Segoe UI" w:hAnsi="Segoe UI" w:cs="Segoe UI"/>
-                <w:color w:val="000000"/>
-                <w:sz w:val="24"/>
-                <w:szCs w:val="24"/>
-              </w:rPr>
-            </w:pPr>
-            <w:r>
-              <w:rPr>
-                <w:rFonts w:ascii="Segoe UI" w:hAnsi="Segoe UI" w:cs="Segoe UI"/>
-                <w:color w:val="000000" w:themeColor="text1"/>
-                <w:sz w:val="24"/>
-                <w:szCs w:val="24"/>
-              </w:rPr>
-              <w:t xml:space="preserve">One of the often-used statistical concepts in machine learning is the </w:t>
-            </w:r>
-            <w:proofErr w:type="spellStart"/>
-            <w:r>
-              <w:rPr>
-                <w:rFonts w:ascii="Segoe UI" w:hAnsi="Segoe UI" w:cs="Segoe UI"/>
-                <w:color w:val="000000" w:themeColor="text1"/>
-                <w:sz w:val="24"/>
-                <w:szCs w:val="24"/>
-              </w:rPr>
-              <w:t>hypothesis.It</w:t>
-            </w:r>
-            <w:proofErr w:type="spellEnd"/>
-            <w:r>
-              <w:rPr>
-                <w:rFonts w:ascii="Segoe UI" w:hAnsi="Segoe UI" w:cs="Segoe UI"/>
-                <w:color w:val="000000" w:themeColor="text1"/>
-                <w:sz w:val="24"/>
-                <w:szCs w:val="24"/>
-              </w:rPr>
-              <w:t xml:space="preserve"> is notably employed in supervised machine learning, where an ML model uses a dataset to train a function that most effectively translates input to related outputs.</w:t>
-            </w:r>
-          </w:p>
-          <w:p>
-            <w:pPr>
-              <w:autoSpaceDE w:val="0"/>
-              <w:autoSpaceDN w:val="0"/>
-              <w:adjustRightInd w:val="0"/>
-              <w:rPr>
-                <w:rFonts w:ascii="Segoe UI" w:hAnsi="Segoe UI" w:cs="Segoe UI"/>
-                <w:color w:val="000000"/>
-                <w:sz w:val="24"/>
-                <w:szCs w:val="24"/>
-              </w:rPr>
-            </w:pPr>
-            <w:r>
-              <w:rPr>
-                <w:rFonts w:ascii="Segoe UI" w:hAnsi="Segoe UI" w:cs="Segoe UI"/>
-                <w:color w:val="000000" w:themeColor="text1"/>
-                <w:sz w:val="24"/>
-                <w:szCs w:val="24"/>
-              </w:rPr>
-              <w:t xml:space="preserve">In this code person enjoys sport if weather is sunny, </w:t>
-            </w:r>
-            <w:proofErr w:type="spellStart"/>
-            <w:r>
-              <w:rPr>
-                <w:rFonts w:ascii="Segoe UI" w:hAnsi="Segoe UI" w:cs="Segoe UI"/>
-                <w:color w:val="000000" w:themeColor="text1"/>
-                <w:sz w:val="24"/>
-                <w:szCs w:val="24"/>
-              </w:rPr>
-              <w:t>airtemp</w:t>
-            </w:r>
-            <w:proofErr w:type="spellEnd"/>
-            <w:r>
-              <w:rPr>
-                <w:rFonts w:ascii="Segoe UI" w:hAnsi="Segoe UI" w:cs="Segoe UI"/>
-                <w:color w:val="000000" w:themeColor="text1"/>
-                <w:sz w:val="24"/>
-                <w:szCs w:val="24"/>
-              </w:rPr>
-              <w:t xml:space="preserve"> is warm, wind is strong</w:t>
-            </w:r>
-          </w:p>
-          <w:p>
-            <w:pPr>
-              <w:rPr>
-                <w:rFonts w:ascii="Segoe UI" w:hAnsi="Segoe UI" w:cs="Segoe UI"/>
+                <w:sz w:val="24"/>
+                <w:szCs w:val="24"/>
+              </w:rPr>
+            </w:pPr>
+            <w:r>
+              <w:rPr>
+                <w:rFonts w:asciiTheme="majorBidi" w:hAnsiTheme="majorBidi" w:cstheme="majorBidi"/>
                 <w:b/>
                 <w:bCs/>
                 <w:color w:val="000000" w:themeColor="text1"/>
                 <w:sz w:val="24"/>
                 <w:szCs w:val="24"/>
               </w:rPr>
-            </w:pPr>
-          </w:p>
-          <w:p>
-            <w:pPr>
-              <w:autoSpaceDE w:val="0"/>
-              <w:autoSpaceDN w:val="0"/>
-              <w:adjustRightInd w:val="0"/>
-              <w:rPr>
-                <w:rFonts w:ascii="Segoe UI" w:hAnsi="Segoe UI" w:cs="Segoe UI"/>
-                <w:b/>
-                <w:bCs/>
-                <w:color w:val="000000"/>
-                <w:sz w:val="24"/>
-                <w:szCs w:val="24"/>
-              </w:rPr>
-            </w:pPr>
-            <w:r>
-              <w:rPr>
-                <w:rFonts w:ascii="Segoe UI" w:hAnsi="Segoe UI" w:cs="Segoe UI"/>
-                <w:b/>
-                <w:bCs/>
+              <w:t>3. How Does It Work?</w:t>
+            </w:r>
+          </w:p>
+          <w:p>
+            <w:pPr>
+              <w:rPr>
+                <w:rFonts w:asciiTheme="majorBidi" w:hAnsiTheme="majorBidi" w:cstheme="majorBidi"/>
                 <w:color w:val="000000" w:themeColor="text1"/>
                 <w:sz w:val="24"/>
                 <w:szCs w:val="24"/>
               </w:rPr>
-              <w:t>3. How Does It Work?</w:t>
-            </w:r>
-          </w:p>
-          <w:p>
-            <w:pPr>
-              <w:rPr>
-                <w:rFonts w:ascii="Segoe UI" w:hAnsi="Segoe UI" w:cs="Segoe UI"/>
+            </w:pPr>
+            <w:r>
+              <w:rPr>
+                <w:rFonts w:asciiTheme="majorBidi" w:hAnsiTheme="majorBidi" w:cstheme="majorBidi"/>
                 <w:color w:val="000000" w:themeColor="text1"/>
                 <w:sz w:val="24"/>
                 <w:szCs w:val="24"/>
               </w:rPr>
-            </w:pPr>
-            <w:r>
-              <w:rPr>
-                <w:rFonts w:ascii="Segoe UI" w:hAnsi="Segoe UI" w:cs="Segoe UI"/>
-                <w:color w:val="000000" w:themeColor="text1"/>
-                <w:sz w:val="24"/>
-                <w:szCs w:val="24"/>
-              </w:rPr>
               <w:t>It eliminates attribute that do not affect target column</w:t>
             </w:r>
-          </w:p>
-          <w:p>
-            <w:pPr>
-              <w:rPr>
-                <w:rFonts w:ascii="Segoe UI" w:hAnsi="Segoe UI" w:cs="Segoe UI"/>
-                <w:color w:val="000000" w:themeColor="text1"/>
-                <w:sz w:val="24"/>
-                <w:szCs w:val="24"/>
-              </w:rPr>
-            </w:pPr>
           </w:p>
           <w:p/>
         </w:tc>
@@ -1471,61 +1445,61 @@
                 <w:sz w:val="24"/>
                 <w:szCs w:val="24"/>
               </w:rPr>
+              <w:t xml:space="preserve">  for row in reader:</w:t>
+            </w:r>
+          </w:p>
+          <w:p>
+            <w:pPr>
+              <w:spacing w:line="285" w:lineRule="exact"/>
+              <w:rPr>
+                <w:rFonts w:ascii="Consolas" w:eastAsia="Consolas" w:hAnsi="Consolas" w:cs="Consolas"/>
+                <w:sz w:val="24"/>
+                <w:szCs w:val="24"/>
+              </w:rPr>
+            </w:pPr>
+            <w:r>
+              <w:rPr>
+                <w:rFonts w:ascii="Consolas" w:eastAsia="Consolas" w:hAnsi="Consolas" w:cs="Consolas"/>
+                <w:sz w:val="24"/>
+                <w:szCs w:val="24"/>
+              </w:rPr>
+              <w:t xml:space="preserve">    if count == 0:</w:t>
+            </w:r>
+          </w:p>
+          <w:p>
+            <w:pPr>
+              <w:spacing w:line="285" w:lineRule="exact"/>
+              <w:rPr>
+                <w:rFonts w:ascii="Consolas" w:eastAsia="Consolas" w:hAnsi="Consolas" w:cs="Consolas"/>
+                <w:sz w:val="24"/>
+                <w:szCs w:val="24"/>
+              </w:rPr>
+            </w:pPr>
+            <w:r>
+              <w:rPr>
+                <w:rFonts w:ascii="Consolas" w:eastAsia="Consolas" w:hAnsi="Consolas" w:cs="Consolas"/>
+                <w:sz w:val="24"/>
+                <w:szCs w:val="24"/>
+              </w:rPr>
+              <w:t xml:space="preserve">      print(row)</w:t>
+            </w:r>
+          </w:p>
+          <w:p>
+            <w:pPr>
+              <w:spacing w:line="285" w:lineRule="exact"/>
+              <w:rPr>
+                <w:rFonts w:ascii="Consolas" w:eastAsia="Consolas" w:hAnsi="Consolas" w:cs="Consolas"/>
+                <w:sz w:val="24"/>
+                <w:szCs w:val="24"/>
+              </w:rPr>
+            </w:pPr>
+            <w:r>
+              <w:rPr>
+                <w:rFonts w:ascii="Consolas" w:eastAsia="Consolas" w:hAnsi="Consolas" w:cs="Consolas"/>
+                <w:sz w:val="24"/>
+                <w:szCs w:val="24"/>
+              </w:rPr>
               <w:lastRenderedPageBreak/>
-              <w:t xml:space="preserve">  for row in reader:</w:t>
-            </w:r>
-          </w:p>
-          <w:p>
-            <w:pPr>
-              <w:spacing w:line="285" w:lineRule="exact"/>
-              <w:rPr>
-                <w:rFonts w:ascii="Consolas" w:eastAsia="Consolas" w:hAnsi="Consolas" w:cs="Consolas"/>
-                <w:sz w:val="24"/>
-                <w:szCs w:val="24"/>
-              </w:rPr>
-            </w:pPr>
-            <w:r>
-              <w:rPr>
-                <w:rFonts w:ascii="Consolas" w:eastAsia="Consolas" w:hAnsi="Consolas" w:cs="Consolas"/>
-                <w:sz w:val="24"/>
-                <w:szCs w:val="24"/>
-              </w:rPr>
-              <w:t xml:space="preserve">    if count == 0:</w:t>
-            </w:r>
-          </w:p>
-          <w:p>
-            <w:pPr>
-              <w:spacing w:line="285" w:lineRule="exact"/>
-              <w:rPr>
-                <w:rFonts w:ascii="Consolas" w:eastAsia="Consolas" w:hAnsi="Consolas" w:cs="Consolas"/>
-                <w:sz w:val="24"/>
-                <w:szCs w:val="24"/>
-              </w:rPr>
-            </w:pPr>
-            <w:r>
-              <w:rPr>
-                <w:rFonts w:ascii="Consolas" w:eastAsia="Consolas" w:hAnsi="Consolas" w:cs="Consolas"/>
-                <w:sz w:val="24"/>
-                <w:szCs w:val="24"/>
-              </w:rPr>
-              <w:t xml:space="preserve">      print(row)</w:t>
-            </w:r>
-          </w:p>
-          <w:p>
-            <w:pPr>
-              <w:spacing w:line="285" w:lineRule="exact"/>
-              <w:rPr>
-                <w:rFonts w:ascii="Consolas" w:eastAsia="Consolas" w:hAnsi="Consolas" w:cs="Consolas"/>
-                <w:sz w:val="24"/>
-                <w:szCs w:val="24"/>
-              </w:rPr>
-            </w:pPr>
-            <w:r>
-              <w:rPr>
-                <w:rFonts w:ascii="Consolas" w:eastAsia="Consolas" w:hAnsi="Consolas" w:cs="Consolas"/>
-                <w:sz w:val="24"/>
-                <w:szCs w:val="24"/>
-              </w:rPr>
               <w:t xml:space="preserve">      count+=1;</w:t>
             </w:r>
           </w:p>
@@ -3703,8 +3677,8 @@
                 <w:noProof/>
               </w:rPr>
               <w:drawing>
-                <wp:inline distT="0" distB="0" distL="0" distR="0" wp14:anchorId="177C8663" wp14:editId="363618AE">
-                  <wp:extent cx="3093720" cy="899160"/>
+                <wp:inline distT="0" distB="0" distL="0" distR="0" wp14:anchorId="177C8663" wp14:editId="7B703DBD">
+                  <wp:extent cx="2689860" cy="781782"/>
                   <wp:effectExtent l="0" t="0" r="0" b="0"/>
                   <wp:docPr id="6" name="Picture 6"/>
                   <wp:cNvGraphicFramePr>
@@ -3735,7 +3709,7 @@
                         <pic:spPr bwMode="auto">
                           <a:xfrm>
                             <a:off x="0" y="0"/>
-                            <a:ext cx="3093720" cy="899160"/>
+                            <a:ext cx="2693466" cy="782830"/>
                           </a:xfrm>
                           <a:prstGeom prst="rect">
                             <a:avLst/>
@@ -3771,9 +3745,9 @@
                 <w:noProof/>
               </w:rPr>
               <w:drawing>
-                <wp:inline distT="0" distB="0" distL="0" distR="0" wp14:anchorId="6821FFD6" wp14:editId="25561711">
-                  <wp:extent cx="6842125" cy="2715895"/>
-                  <wp:effectExtent l="0" t="0" r="0" b="8255"/>
+                <wp:inline distT="0" distB="0" distL="0" distR="0" wp14:anchorId="6821FFD6" wp14:editId="424AA094">
+                  <wp:extent cx="5715000" cy="2268497"/>
+                  <wp:effectExtent l="0" t="0" r="0" b="0"/>
                   <wp:docPr id="7" name="Picture 7"/>
                   <wp:cNvGraphicFramePr>
                     <a:graphicFrameLocks xmlns:a="http://schemas.openxmlformats.org/drawingml/2006/main" noChangeAspect="1"/>
@@ -3803,7 +3777,7 @@
                         <pic:spPr bwMode="auto">
                           <a:xfrm>
                             <a:off x="0" y="0"/>
-                            <a:ext cx="6842125" cy="2715895"/>
+                            <a:ext cx="5730669" cy="2274717"/>
                           </a:xfrm>
                           <a:prstGeom prst="rect">
                             <a:avLst/>
@@ -3839,9 +3813,9 @@
                 <w:noProof/>
               </w:rPr>
               <w:drawing>
-                <wp:inline distT="0" distB="0" distL="0" distR="0" wp14:anchorId="2E16792B" wp14:editId="7A63EF2F">
-                  <wp:extent cx="6842125" cy="667385"/>
-                  <wp:effectExtent l="0" t="0" r="0" b="0"/>
+                <wp:inline distT="0" distB="0" distL="0" distR="0" wp14:anchorId="2E16792B" wp14:editId="00C21516">
+                  <wp:extent cx="6355080" cy="619878"/>
+                  <wp:effectExtent l="0" t="0" r="7620" b="8890"/>
                   <wp:docPr id="8" name="Picture 8"/>
                   <wp:cNvGraphicFramePr>
                     <a:graphicFrameLocks xmlns:a="http://schemas.openxmlformats.org/drawingml/2006/main" noChangeAspect="1"/>
@@ -3871,7 +3845,7 @@
                         <pic:spPr bwMode="auto">
                           <a:xfrm>
                             <a:off x="0" y="0"/>
-                            <a:ext cx="6842125" cy="667385"/>
+                            <a:ext cx="6364801" cy="620826"/>
                           </a:xfrm>
                           <a:prstGeom prst="rect">
                             <a:avLst/>
@@ -5494,27 +5468,6 @@
 </file>
 
 <file path=customXml/item1.xml><?xml version="1.0" encoding="utf-8"?>
-<?mso-contentType ?>
-<FormTemplates xmlns="http://schemas.microsoft.com/sharepoint/v3/contenttype/forms">
-  <Display>DocumentLibraryForm</Display>
-  <Edit>DocumentLibraryForm</Edit>
-  <New>DocumentLibraryForm</New>
-</FormTemplates>
-</file>
-
-<file path=customXml/item2.xml><?xml version="1.0" encoding="utf-8"?>
-<p:properties xmlns:p="http://schemas.microsoft.com/office/2006/metadata/properties" xmlns:xsi="http://www.w3.org/2001/XMLSchema-instance" xmlns:pc="http://schemas.microsoft.com/office/infopath/2007/PartnerControls">
-  <documentManagement>
-    <ReferenceId xmlns="2cfe8bfe-e38b-4fdc-847d-ff1cb45df1d4" xsi:nil="true"/>
-    <lcf76f155ced4ddcb4097134ff3c332f xmlns="2cfe8bfe-e38b-4fdc-847d-ff1cb45df1d4">
-      <Terms xmlns="http://schemas.microsoft.com/office/infopath/2007/PartnerControls"/>
-    </lcf76f155ced4ddcb4097134ff3c332f>
-    <TaxCatchAll xmlns="5221833c-1b19-4e53-91d3-af95fa3b6253" xsi:nil="true"/>
-  </documentManagement>
-</p:properties>
-</file>
-
-<file path=customXml/item3.xml><?xml version="1.0" encoding="utf-8"?>
 <ct:contentTypeSchema xmlns:ct="http://schemas.microsoft.com/office/2006/metadata/contentType" xmlns:ma="http://schemas.microsoft.com/office/2006/metadata/properties/metaAttributes" ct:_="" ma:_="" ma:contentTypeName="Document" ma:contentTypeID="0x010100402DAE899E78D94899010B19DADEFDD4" ma:contentTypeVersion="13" ma:contentTypeDescription="Create a new document." ma:contentTypeScope="" ma:versionID="34115c5d2a1611cc09d132a5a4502db7">
   <xsd:schema xmlns:xsd="http://www.w3.org/2001/XMLSchema" xmlns:xs="http://www.w3.org/2001/XMLSchema" xmlns:p="http://schemas.microsoft.com/office/2006/metadata/properties" xmlns:ns2="2cfe8bfe-e38b-4fdc-847d-ff1cb45df1d4" xmlns:ns3="5221833c-1b19-4e53-91d3-af95fa3b6253" targetNamespace="http://schemas.microsoft.com/office/2006/metadata/properties" ma:root="true" ma:fieldsID="f7d9f7b74a57f06f75100a52ae252e58" ns2:_="" ns3:_="">
     <xsd:import namespace="2cfe8bfe-e38b-4fdc-847d-ff1cb45df1d4"/>
@@ -5737,10 +5690,42 @@
 </ct:contentTypeSchema>
 </file>
 
+<file path=customXml/item2.xml><?xml version="1.0" encoding="utf-8"?>
+<p:properties xmlns:p="http://schemas.microsoft.com/office/2006/metadata/properties" xmlns:xsi="http://www.w3.org/2001/XMLSchema-instance" xmlns:pc="http://schemas.microsoft.com/office/infopath/2007/PartnerControls">
+  <documentManagement>
+    <ReferenceId xmlns="2cfe8bfe-e38b-4fdc-847d-ff1cb45df1d4" xsi:nil="true"/>
+    <lcf76f155ced4ddcb4097134ff3c332f xmlns="2cfe8bfe-e38b-4fdc-847d-ff1cb45df1d4">
+      <Terms xmlns="http://schemas.microsoft.com/office/infopath/2007/PartnerControls"/>
+    </lcf76f155ced4ddcb4097134ff3c332f>
+    <TaxCatchAll xmlns="5221833c-1b19-4e53-91d3-af95fa3b6253" xsi:nil="true"/>
+  </documentManagement>
+</p:properties>
+</file>
+
+<file path=customXml/item3.xml><?xml version="1.0" encoding="utf-8"?>
+<?mso-contentType ?>
+<FormTemplates xmlns="http://schemas.microsoft.com/sharepoint/v3/contenttype/forms">
+  <Display>DocumentLibraryForm</Display>
+  <Edit>DocumentLibraryForm</Edit>
+  <New>DocumentLibraryForm</New>
+</FormTemplates>
+</file>
+
 <file path=customXml/itemProps1.xml><?xml version="1.0" encoding="utf-8"?>
-<ds:datastoreItem xmlns:ds="http://schemas.openxmlformats.org/officeDocument/2006/customXml" ds:itemID="{23FFDAA5-3DCE-44F7-B8BB-3649C34F11E0}">
+<ds:datastoreItem xmlns:ds="http://schemas.openxmlformats.org/officeDocument/2006/customXml" ds:itemID="{A562087B-7823-4412-ADE0-A46316E8E233}">
   <ds:schemaRefs>
-    <ds:schemaRef ds:uri="http://schemas.microsoft.com/sharepoint/v3/contenttype/forms"/>
+    <ds:schemaRef ds:uri="http://schemas.microsoft.com/office/2006/metadata/contentType"/>
+    <ds:schemaRef ds:uri="http://schemas.microsoft.com/office/2006/metadata/properties/metaAttributes"/>
+    <ds:schemaRef ds:uri="http://www.w3.org/2001/XMLSchema"/>
+    <ds:schemaRef ds:uri="http://schemas.microsoft.com/office/2006/metadata/properties"/>
+    <ds:schemaRef ds:uri="2cfe8bfe-e38b-4fdc-847d-ff1cb45df1d4"/>
+    <ds:schemaRef ds:uri="5221833c-1b19-4e53-91d3-af95fa3b6253"/>
+    <ds:schemaRef ds:uri="http://schemas.microsoft.com/office/2006/documentManagement/types"/>
+    <ds:schemaRef ds:uri="http://schemas.microsoft.com/office/infopath/2007/PartnerControls"/>
+    <ds:schemaRef ds:uri="http://schemas.openxmlformats.org/package/2006/metadata/core-properties"/>
+    <ds:schemaRef ds:uri="http://purl.org/dc/elements/1.1/"/>
+    <ds:schemaRef ds:uri="http://purl.org/dc/terms/"/>
+    <ds:schemaRef ds:uri="http://schemas.microsoft.com/internal/obd"/>
   </ds:schemaRefs>
 </ds:datastoreItem>
 </file>
@@ -5757,20 +5742,9 @@
 </file>
 
 <file path=customXml/itemProps3.xml><?xml version="1.0" encoding="utf-8"?>
-<ds:datastoreItem xmlns:ds="http://schemas.openxmlformats.org/officeDocument/2006/customXml" ds:itemID="{A562087B-7823-4412-ADE0-A46316E8E233}">
+<ds:datastoreItem xmlns:ds="http://schemas.openxmlformats.org/officeDocument/2006/customXml" ds:itemID="{23FFDAA5-3DCE-44F7-B8BB-3649C34F11E0}">
   <ds:schemaRefs>
-    <ds:schemaRef ds:uri="http://schemas.microsoft.com/office/2006/metadata/contentType"/>
-    <ds:schemaRef ds:uri="http://schemas.microsoft.com/office/2006/metadata/properties/metaAttributes"/>
-    <ds:schemaRef ds:uri="http://www.w3.org/2001/XMLSchema"/>
-    <ds:schemaRef ds:uri="http://schemas.microsoft.com/office/2006/metadata/properties"/>
-    <ds:schemaRef ds:uri="2cfe8bfe-e38b-4fdc-847d-ff1cb45df1d4"/>
-    <ds:schemaRef ds:uri="5221833c-1b19-4e53-91d3-af95fa3b6253"/>
-    <ds:schemaRef ds:uri="http://schemas.microsoft.com/office/2006/documentManagement/types"/>
-    <ds:schemaRef ds:uri="http://schemas.microsoft.com/office/infopath/2007/PartnerControls"/>
-    <ds:schemaRef ds:uri="http://schemas.openxmlformats.org/package/2006/metadata/core-properties"/>
-    <ds:schemaRef ds:uri="http://purl.org/dc/elements/1.1/"/>
-    <ds:schemaRef ds:uri="http://purl.org/dc/terms/"/>
-    <ds:schemaRef ds:uri="http://schemas.microsoft.com/internal/obd"/>
+    <ds:schemaRef ds:uri="http://schemas.microsoft.com/sharepoint/v3/contenttype/forms"/>
   </ds:schemaRefs>
 </ds:datastoreItem>
 </file>
</xml_diff>